<commit_message>
Caricamento Minuta quinto meeting
</commit_message>
<xml_diff>
--- a/Documentazione/Minute_Meeting/Minuta del quinto meeting - Simone Faiella, Francesco D'Auria, Raimondo Serpe.docx
+++ b/Documentazione/Minute_Meeting/Minuta del quinto meeting - Simone Faiella, Francesco D'Auria, Raimondo Serpe.docx
@@ -90,8 +90,29 @@
           <w:szCs w:val="24"/>
         </w:rPr>
         <w:br/>
-        <w:t xml:space="preserve">Project Name: </w:t>
-      </w:r>
+        <w:t xml:space="preserve">Project </w:t>
+      </w:r>
+      <w:proofErr w:type="spellStart"/>
+      <w:r>
+        <w:rPr>
+          <w:rFonts w:ascii="Garamond" w:eastAsia="Garamond" w:hAnsi="Garamond" w:cs="Garamond"/>
+          <w:b/>
+          <w:sz w:val="24"/>
+          <w:szCs w:val="24"/>
+        </w:rPr>
+        <w:t>Name</w:t>
+      </w:r>
+      <w:proofErr w:type="spellEnd"/>
+      <w:r>
+        <w:rPr>
+          <w:rFonts w:ascii="Garamond" w:eastAsia="Garamond" w:hAnsi="Garamond" w:cs="Garamond"/>
+          <w:b/>
+          <w:sz w:val="24"/>
+          <w:szCs w:val="24"/>
+        </w:rPr>
+        <w:t xml:space="preserve">: </w:t>
+      </w:r>
+      <w:proofErr w:type="spellStart"/>
       <w:r>
         <w:rPr>
           <w:rFonts w:ascii="Garamond" w:eastAsia="Garamond" w:hAnsi="Garamond" w:cs="Garamond"/>
@@ -102,6 +123,7 @@
         </w:rPr>
         <w:t>TirocinioSmart</w:t>
       </w:r>
+      <w:proofErr w:type="spellEnd"/>
     </w:p>
     <w:p>
       <w:pPr>
@@ -143,14 +165,24 @@
         </w:rPr>
         <w:t>5</w:t>
       </w:r>
+    </w:p>
+    <w:p>
+      <w:pPr>
+        <w:pStyle w:val="Normale1"/>
+        <w:jc w:val="center"/>
+      </w:pPr>
+      <w:r>
+        <w:rPr>
+          <w:rFonts w:ascii="Garamond" w:eastAsia="Garamond" w:hAnsi="Garamond" w:cs="Garamond"/>
+          <w:b/>
+          <w:i/>
+          <w:sz w:val="24"/>
+          <w:szCs w:val="24"/>
+        </w:rPr>
+        <w:t>16 11</w:t>
+      </w:r>
       <w:bookmarkStart w:id="0" w:name="_GoBack"/>
       <w:bookmarkEnd w:id="0"/>
-    </w:p>
-    <w:p>
-      <w:pPr>
-        <w:pStyle w:val="Normale1"/>
-        <w:jc w:val="center"/>
-      </w:pPr>
       <w:r>
         <w:rPr>
           <w:rFonts w:ascii="Garamond" w:eastAsia="Garamond" w:hAnsi="Garamond" w:cs="Garamond"/>
@@ -159,7 +191,7 @@
           <w:sz w:val="24"/>
           <w:szCs w:val="24"/>
         </w:rPr>
-        <w:t>16 10 2017</w:t>
+        <w:t xml:space="preserve"> 2017</w:t>
       </w:r>
     </w:p>
     <w:p>
@@ -406,36 +438,58 @@
                 <w:szCs w:val="24"/>
                 <w:lang w:val="en-US"/>
               </w:rPr>
-              <w:t>Raimondo Serpe</w:t>
-            </w:r>
-          </w:p>
-          <w:p>
-            <w:pPr>
-              <w:pStyle w:val="Normale1"/>
-              <w:widowControl w:val="0"/>
-              <w:rPr>
-                <w:lang w:val="en-US"/>
-              </w:rPr>
-            </w:pPr>
-            <w:r>
-              <w:rPr>
-                <w:rFonts w:ascii="Garamond" w:eastAsia="Garamond" w:hAnsi="Garamond" w:cs="Garamond"/>
-                <w:b/>
+              <w:t xml:space="preserve">Raimondo </w:t>
+            </w:r>
+            <w:proofErr w:type="spellStart"/>
+            <w:r>
+              <w:rPr>
+                <w:rFonts w:ascii="Garamond" w:eastAsia="Garamond" w:hAnsi="Garamond" w:cs="Garamond"/>
                 <w:sz w:val="24"/>
                 <w:szCs w:val="24"/>
                 <w:lang w:val="en-US"/>
               </w:rPr>
-              <w:t xml:space="preserve">Timekeeper: </w:t>
-            </w:r>
-            <w:r>
-              <w:rPr>
-                <w:rFonts w:ascii="Garamond" w:eastAsia="Garamond" w:hAnsi="Garamond" w:cs="Garamond"/>
+              <w:t>Serpe</w:t>
+            </w:r>
+            <w:proofErr w:type="spellEnd"/>
+          </w:p>
+          <w:p>
+            <w:pPr>
+              <w:pStyle w:val="Normale1"/>
+              <w:widowControl w:val="0"/>
+              <w:rPr>
+                <w:lang w:val="en-US"/>
+              </w:rPr>
+            </w:pPr>
+            <w:r>
+              <w:rPr>
+                <w:rFonts w:ascii="Garamond" w:eastAsia="Garamond" w:hAnsi="Garamond" w:cs="Garamond"/>
+                <w:b/>
                 <w:sz w:val="24"/>
                 <w:szCs w:val="24"/>
                 <w:lang w:val="en-US"/>
               </w:rPr>
-              <w:t>Simone Faiella</w:t>
-            </w:r>
+              <w:t xml:space="preserve">Timekeeper: </w:t>
+            </w:r>
+            <w:r>
+              <w:rPr>
+                <w:rFonts w:ascii="Garamond" w:eastAsia="Garamond" w:hAnsi="Garamond" w:cs="Garamond"/>
+                <w:sz w:val="24"/>
+                <w:szCs w:val="24"/>
+                <w:lang w:val="en-US"/>
+              </w:rPr>
+              <w:t xml:space="preserve">Simone </w:t>
+            </w:r>
+            <w:proofErr w:type="spellStart"/>
+            <w:r>
+              <w:rPr>
+                <w:rFonts w:ascii="Garamond" w:eastAsia="Garamond" w:hAnsi="Garamond" w:cs="Garamond"/>
+                <w:sz w:val="24"/>
+                <w:szCs w:val="24"/>
+                <w:lang w:val="en-US"/>
+              </w:rPr>
+              <w:t>Faiella</w:t>
+            </w:r>
+            <w:proofErr w:type="spellEnd"/>
           </w:p>
           <w:p>
             <w:pPr>
@@ -567,6 +621,7 @@
                 <w:lang w:val="en-US"/>
               </w:rPr>
             </w:pPr>
+            <w:proofErr w:type="spellStart"/>
             <w:r>
               <w:rPr>
                 <w:rFonts w:ascii="Garamond" w:eastAsia="Garamond" w:hAnsi="Garamond" w:cs="Garamond"/>
@@ -575,8 +630,9 @@
                 <w:szCs w:val="24"/>
                 <w:lang w:val="en-US"/>
               </w:rPr>
-              <w:t>Assenti:</w:t>
-            </w:r>
+              <w:t>Assenti</w:t>
+            </w:r>
+            <w:proofErr w:type="spellEnd"/>
             <w:r>
               <w:rPr>
                 <w:rFonts w:ascii="Garamond" w:eastAsia="Garamond" w:hAnsi="Garamond" w:cs="Garamond"/>
@@ -585,17 +641,29 @@
                 <w:szCs w:val="24"/>
                 <w:lang w:val="en-US"/>
               </w:rPr>
-              <w:t xml:space="preserve">  </w:t>
-            </w:r>
-            <w:r>
-              <w:rPr>
-                <w:rFonts w:ascii="Garamond" w:eastAsia="Garamond" w:hAnsi="Garamond" w:cs="Garamond"/>
+              <w:t>:</w:t>
+            </w:r>
+            <w:r>
+              <w:rPr>
+                <w:rFonts w:ascii="Garamond" w:eastAsia="Garamond" w:hAnsi="Garamond" w:cs="Garamond"/>
+                <w:b/>
                 <w:sz w:val="24"/>
                 <w:szCs w:val="24"/>
                 <w:lang w:val="en-US"/>
               </w:rPr>
+              <w:t xml:space="preserve">  </w:t>
+            </w:r>
+            <w:proofErr w:type="spellStart"/>
+            <w:r>
+              <w:rPr>
+                <w:rFonts w:ascii="Garamond" w:eastAsia="Garamond" w:hAnsi="Garamond" w:cs="Garamond"/>
+                <w:sz w:val="24"/>
+                <w:szCs w:val="24"/>
+                <w:lang w:val="en-US"/>
+              </w:rPr>
               <w:t>Nessuno</w:t>
             </w:r>
+            <w:proofErr w:type="spellEnd"/>
           </w:p>
         </w:tc>
       </w:tr>
@@ -724,11 +792,16 @@
         <w:t>2. Comunicazioni (</w:t>
       </w:r>
       <w:r>
-        <w:t>tempo allocato:</w:t>
+        <w:t xml:space="preserve">tempo </w:t>
+      </w:r>
+      <w:proofErr w:type="gramStart"/>
+      <w:r>
+        <w:t>allocato:</w:t>
       </w:r>
       <w:r>
         <w:t xml:space="preserve">  5</w:t>
       </w:r>
+      <w:proofErr w:type="gramEnd"/>
       <w:r>
         <w:t xml:space="preserve"> minut</w:t>
       </w:r>
@@ -1266,8 +1339,19 @@
           <w:sz w:val="24"/>
           <w:szCs w:val="24"/>
         </w:rPr>
-        <w:t>ction items</w:t>
-      </w:r>
+        <w:t xml:space="preserve">ction </w:t>
+      </w:r>
+      <w:proofErr w:type="spellStart"/>
+      <w:r>
+        <w:rPr>
+          <w:rFonts w:ascii="Garamond" w:eastAsia="Garamond" w:hAnsi="Garamond" w:cs="Garamond"/>
+          <w:b/>
+          <w:sz w:val="24"/>
+          <w:szCs w:val="24"/>
+        </w:rPr>
+        <w:t>items</w:t>
+      </w:r>
+      <w:proofErr w:type="spellEnd"/>
     </w:p>
     <w:p>
       <w:pPr>
@@ -1503,7 +1587,27 @@
                 <w:sz w:val="20"/>
                 <w:szCs w:val="20"/>
               </w:rPr>
-              <w:t>Data Effettiva di Compl.</w:t>
+              <w:t xml:space="preserve">Data Effettiva di </w:t>
+            </w:r>
+            <w:proofErr w:type="spellStart"/>
+            <w:r>
+              <w:rPr>
+                <w:rFonts w:ascii="Garamond" w:eastAsia="Garamond" w:hAnsi="Garamond" w:cs="Garamond"/>
+                <w:b/>
+                <w:sz w:val="20"/>
+                <w:szCs w:val="20"/>
+              </w:rPr>
+              <w:t>Compl</w:t>
+            </w:r>
+            <w:proofErr w:type="spellEnd"/>
+            <w:r>
+              <w:rPr>
+                <w:rFonts w:ascii="Garamond" w:eastAsia="Garamond" w:hAnsi="Garamond" w:cs="Garamond"/>
+                <w:b/>
+                <w:sz w:val="20"/>
+                <w:szCs w:val="20"/>
+              </w:rPr>
+              <w:t>.</w:t>
             </w:r>
           </w:p>
         </w:tc>
@@ -1545,6 +1649,7 @@
             <w:pPr>
               <w:pStyle w:val="Normale1"/>
             </w:pPr>
+            <w:proofErr w:type="gramStart"/>
             <w:r>
               <w:rPr>
                 <w:rFonts w:ascii="Garamond" w:eastAsia="Garamond" w:hAnsi="Garamond" w:cs="Garamond"/>
@@ -1552,7 +1657,17 @@
                 <w:sz w:val="24"/>
                 <w:szCs w:val="24"/>
               </w:rPr>
-              <w:t>AI[1]</w:t>
+              <w:t>AI[</w:t>
+            </w:r>
+            <w:proofErr w:type="gramEnd"/>
+            <w:r>
+              <w:rPr>
+                <w:rFonts w:ascii="Garamond" w:eastAsia="Garamond" w:hAnsi="Garamond" w:cs="Garamond"/>
+                <w:b/>
+                <w:sz w:val="24"/>
+                <w:szCs w:val="24"/>
+              </w:rPr>
+              <w:t>1]</w:t>
             </w:r>
           </w:p>
         </w:tc>
@@ -1698,6 +1813,7 @@
             <w:pPr>
               <w:pStyle w:val="Normale1"/>
             </w:pPr>
+            <w:proofErr w:type="gramStart"/>
             <w:r>
               <w:rPr>
                 <w:rFonts w:ascii="Garamond" w:eastAsia="Garamond" w:hAnsi="Garamond" w:cs="Garamond"/>
@@ -1705,7 +1821,17 @@
                 <w:sz w:val="24"/>
                 <w:szCs w:val="24"/>
               </w:rPr>
-              <w:t>AI[2]</w:t>
+              <w:t>AI[</w:t>
+            </w:r>
+            <w:proofErr w:type="gramEnd"/>
+            <w:r>
+              <w:rPr>
+                <w:rFonts w:ascii="Garamond" w:eastAsia="Garamond" w:hAnsi="Garamond" w:cs="Garamond"/>
+                <w:b/>
+                <w:sz w:val="24"/>
+                <w:szCs w:val="24"/>
+              </w:rPr>
+              <w:t>2]</w:t>
             </w:r>
           </w:p>
         </w:tc>
@@ -1912,6 +2038,7 @@
         </w:rPr>
         <w:t xml:space="preserve">per ogni </w:t>
       </w:r>
+      <w:proofErr w:type="spellStart"/>
       <w:r>
         <w:rPr>
           <w:rFonts w:ascii="Garamond" w:eastAsia="Garamond" w:hAnsi="Garamond" w:cs="Garamond"/>
@@ -1920,8 +2047,9 @@
           <w:sz w:val="24"/>
           <w:szCs w:val="24"/>
         </w:rPr>
-        <w:t xml:space="preserve">issue </w:t>
-      </w:r>
+        <w:t>issue</w:t>
+      </w:r>
+      <w:proofErr w:type="spellEnd"/>
       <w:r>
         <w:rPr>
           <w:rFonts w:ascii="Garamond" w:eastAsia="Garamond" w:hAnsi="Garamond" w:cs="Garamond"/>
@@ -1930,7 +2058,61 @@
           <w:sz w:val="24"/>
           <w:szCs w:val="24"/>
         </w:rPr>
-        <w:t>fornire le proposte, gli argomenti a favori e contrari, la resolution, e eventuali action item individuati</w:t>
+        <w:t xml:space="preserve"> </w:t>
+      </w:r>
+      <w:r>
+        <w:rPr>
+          <w:rFonts w:ascii="Garamond" w:eastAsia="Garamond" w:hAnsi="Garamond" w:cs="Garamond"/>
+          <w:b/>
+          <w:i/>
+          <w:sz w:val="24"/>
+          <w:szCs w:val="24"/>
+        </w:rPr>
+        <w:t xml:space="preserve">fornire le proposte, gli argomenti a favori e contrari, la </w:t>
+      </w:r>
+      <w:proofErr w:type="spellStart"/>
+      <w:r>
+        <w:rPr>
+          <w:rFonts w:ascii="Garamond" w:eastAsia="Garamond" w:hAnsi="Garamond" w:cs="Garamond"/>
+          <w:b/>
+          <w:i/>
+          <w:sz w:val="24"/>
+          <w:szCs w:val="24"/>
+        </w:rPr>
+        <w:t>resolution</w:t>
+      </w:r>
+      <w:proofErr w:type="spellEnd"/>
+      <w:r>
+        <w:rPr>
+          <w:rFonts w:ascii="Garamond" w:eastAsia="Garamond" w:hAnsi="Garamond" w:cs="Garamond"/>
+          <w:b/>
+          <w:i/>
+          <w:sz w:val="24"/>
+          <w:szCs w:val="24"/>
+        </w:rPr>
+        <w:t xml:space="preserve">, e eventuali </w:t>
+      </w:r>
+      <w:proofErr w:type="spellStart"/>
+      <w:r>
+        <w:rPr>
+          <w:rFonts w:ascii="Garamond" w:eastAsia="Garamond" w:hAnsi="Garamond" w:cs="Garamond"/>
+          <w:b/>
+          <w:i/>
+          <w:sz w:val="24"/>
+          <w:szCs w:val="24"/>
+        </w:rPr>
+        <w:t>action</w:t>
+      </w:r>
+      <w:proofErr w:type="spellEnd"/>
+      <w:r>
+        <w:rPr>
+          <w:rFonts w:ascii="Garamond" w:eastAsia="Garamond" w:hAnsi="Garamond" w:cs="Garamond"/>
+          <w:b/>
+          <w:i/>
+          <w:sz w:val="24"/>
+          <w:szCs w:val="24"/>
+        </w:rPr>
+        <w:t xml:space="preserve"> item individuati</w:t>
       </w:r>
       <w:r>
         <w:rPr>
@@ -1957,6 +2139,7 @@
           <w:szCs w:val="24"/>
         </w:rPr>
       </w:pPr>
+      <w:proofErr w:type="gramStart"/>
       <w:r>
         <w:rPr>
           <w:rFonts w:ascii="Garamond" w:eastAsia="Garamond" w:hAnsi="Garamond" w:cs="Garamond"/>
@@ -1975,6 +2158,7 @@
         </w:rPr>
         <w:t>[</w:t>
       </w:r>
+      <w:proofErr w:type="gramEnd"/>
       <w:r>
         <w:rPr>
           <w:rFonts w:ascii="Garamond" w:eastAsia="Garamond" w:hAnsi="Garamond" w:cs="Garamond"/>
@@ -2009,14 +2193,25 @@
           <w:szCs w:val="24"/>
         </w:rPr>
       </w:pPr>
-      <w:r>
-        <w:rPr>
-          <w:rFonts w:ascii="Garamond" w:eastAsia="Garamond" w:hAnsi="Garamond" w:cs="Garamond"/>
-          <w:b/>
-          <w:sz w:val="24"/>
-          <w:szCs w:val="24"/>
-        </w:rPr>
-        <w:t xml:space="preserve">P[1.1]: </w:t>
+      <w:proofErr w:type="gramStart"/>
+      <w:r>
+        <w:rPr>
+          <w:rFonts w:ascii="Garamond" w:eastAsia="Garamond" w:hAnsi="Garamond" w:cs="Garamond"/>
+          <w:b/>
+          <w:sz w:val="24"/>
+          <w:szCs w:val="24"/>
+        </w:rPr>
+        <w:t>P[</w:t>
+      </w:r>
+      <w:proofErr w:type="gramEnd"/>
+      <w:r>
+        <w:rPr>
+          <w:rFonts w:ascii="Garamond" w:eastAsia="Garamond" w:hAnsi="Garamond" w:cs="Garamond"/>
+          <w:b/>
+          <w:sz w:val="24"/>
+          <w:szCs w:val="24"/>
+        </w:rPr>
+        <w:t xml:space="preserve">1.1]: </w:t>
       </w:r>
       <w:r>
         <w:rPr>
@@ -2139,14 +2334,25 @@
           <w:szCs w:val="24"/>
         </w:rPr>
       </w:pPr>
-      <w:r>
-        <w:rPr>
-          <w:rFonts w:ascii="Garamond" w:eastAsia="Garamond" w:hAnsi="Garamond" w:cs="Garamond"/>
-          <w:b/>
-          <w:sz w:val="24"/>
-          <w:szCs w:val="24"/>
-        </w:rPr>
-        <w:t xml:space="preserve">R[1]: </w:t>
+      <w:proofErr w:type="gramStart"/>
+      <w:r>
+        <w:rPr>
+          <w:rFonts w:ascii="Garamond" w:eastAsia="Garamond" w:hAnsi="Garamond" w:cs="Garamond"/>
+          <w:b/>
+          <w:sz w:val="24"/>
+          <w:szCs w:val="24"/>
+        </w:rPr>
+        <w:t>R[</w:t>
+      </w:r>
+      <w:proofErr w:type="gramEnd"/>
+      <w:r>
+        <w:rPr>
+          <w:rFonts w:ascii="Garamond" w:eastAsia="Garamond" w:hAnsi="Garamond" w:cs="Garamond"/>
+          <w:b/>
+          <w:sz w:val="24"/>
+          <w:szCs w:val="24"/>
+        </w:rPr>
+        <w:t xml:space="preserve">1]: </w:t>
       </w:r>
       <w:r>
         <w:rPr>
@@ -2185,6 +2391,7 @@
           <w:szCs w:val="24"/>
         </w:rPr>
       </w:pPr>
+      <w:proofErr w:type="gramStart"/>
       <w:r>
         <w:rPr>
           <w:rFonts w:ascii="Garamond" w:eastAsia="Garamond" w:hAnsi="Garamond" w:cs="Garamond"/>
@@ -2203,6 +2410,7 @@
         </w:rPr>
         <w:t>[</w:t>
       </w:r>
+      <w:proofErr w:type="gramEnd"/>
       <w:r>
         <w:rPr>
           <w:rFonts w:ascii="Garamond" w:eastAsia="Garamond" w:hAnsi="Garamond" w:cs="Garamond"/>
@@ -2257,14 +2465,25 @@
           <w:szCs w:val="24"/>
         </w:rPr>
       </w:pPr>
-      <w:r>
-        <w:rPr>
-          <w:rFonts w:ascii="Garamond" w:eastAsia="Garamond" w:hAnsi="Garamond" w:cs="Garamond"/>
-          <w:b/>
-          <w:sz w:val="24"/>
-          <w:szCs w:val="24"/>
-        </w:rPr>
-        <w:t xml:space="preserve">P[2.1]: </w:t>
+      <w:proofErr w:type="gramStart"/>
+      <w:r>
+        <w:rPr>
+          <w:rFonts w:ascii="Garamond" w:eastAsia="Garamond" w:hAnsi="Garamond" w:cs="Garamond"/>
+          <w:b/>
+          <w:sz w:val="24"/>
+          <w:szCs w:val="24"/>
+        </w:rPr>
+        <w:t>P[</w:t>
+      </w:r>
+      <w:proofErr w:type="gramEnd"/>
+      <w:r>
+        <w:rPr>
+          <w:rFonts w:ascii="Garamond" w:eastAsia="Garamond" w:hAnsi="Garamond" w:cs="Garamond"/>
+          <w:b/>
+          <w:sz w:val="24"/>
+          <w:szCs w:val="24"/>
+        </w:rPr>
+        <w:t xml:space="preserve">2.1]: </w:t>
       </w:r>
       <w:r>
         <w:rPr>
@@ -2354,6 +2573,7 @@
         </w:numPr>
         <w:contextualSpacing/>
       </w:pPr>
+      <w:proofErr w:type="gramStart"/>
       <w:r>
         <w:rPr>
           <w:rFonts w:ascii="Garamond" w:eastAsia="Garamond" w:hAnsi="Garamond" w:cs="Garamond"/>
@@ -2363,6 +2583,7 @@
         </w:rPr>
         <w:t>R[</w:t>
       </w:r>
+      <w:proofErr w:type="gramEnd"/>
       <w:r>
         <w:rPr>
           <w:rFonts w:ascii="Garamond" w:eastAsia="Garamond" w:hAnsi="Garamond" w:cs="Garamond"/>
@@ -2774,7 +2995,15 @@
               <w:jc w:val="center"/>
             </w:pPr>
             <w:r>
-              <w:t>Utilizzare il software Visual Paradigm per la realizzazione dei diagrammi</w:t>
+              <w:t xml:space="preserve">Utilizzare il software Visual </w:t>
+            </w:r>
+            <w:proofErr w:type="spellStart"/>
+            <w:r>
+              <w:t>Paradigm</w:t>
+            </w:r>
+            <w:proofErr w:type="spellEnd"/>
+            <w:r>
+              <w:t xml:space="preserve"> per la realizzazione dei diagrammi</w:t>
             </w:r>
           </w:p>
         </w:tc>
@@ -3061,6 +3290,7 @@
         </w:rPr>
         <w:t xml:space="preserve"> alle ore </w:t>
       </w:r>
+      <w:proofErr w:type="gramStart"/>
       <w:r>
         <w:rPr>
           <w:rFonts w:ascii="Garamond" w:eastAsia="Garamond" w:hAnsi="Garamond" w:cs="Garamond"/>
@@ -3091,6 +3321,7 @@
         </w:rPr>
         <w:t xml:space="preserve"> luogo</w:t>
       </w:r>
+      <w:proofErr w:type="gramEnd"/>
       <w:r>
         <w:rPr>
           <w:rFonts w:ascii="Garamond" w:eastAsia="Garamond" w:hAnsi="Garamond" w:cs="Garamond"/>
@@ -3144,13 +3375,29 @@
         <w:t>cessaria più alcuna azione</w:t>
       </w:r>
       <w:r>
-        <w:t>,) Closed (</w:t>
+        <w:t xml:space="preserve">,) </w:t>
+      </w:r>
+      <w:proofErr w:type="spellStart"/>
+      <w:r>
+        <w:t>Closed</w:t>
+      </w:r>
+      <w:proofErr w:type="spellEnd"/>
+      <w:r>
+        <w:t xml:space="preserve"> (</w:t>
       </w:r>
       <w:r>
         <w:t>risolto</w:t>
       </w:r>
       <w:r>
-        <w:t>,) Deferred (</w:t>
+        <w:t xml:space="preserve">,) </w:t>
+      </w:r>
+      <w:proofErr w:type="spellStart"/>
+      <w:r>
+        <w:t>Deferred</w:t>
+      </w:r>
+      <w:proofErr w:type="spellEnd"/>
+      <w:r>
+        <w:t xml:space="preserve"> (</w:t>
       </w:r>
       <w:r>
         <w:t>messo in attesa</w:t>
@@ -3178,13 +3425,29 @@
         <w:t>cessaria più alcuna azione</w:t>
       </w:r>
       <w:r>
-        <w:t>,) Closed (</w:t>
+        <w:t xml:space="preserve">,) </w:t>
+      </w:r>
+      <w:proofErr w:type="spellStart"/>
+      <w:r>
+        <w:t>Closed</w:t>
+      </w:r>
+      <w:proofErr w:type="spellEnd"/>
+      <w:r>
+        <w:t xml:space="preserve"> (</w:t>
       </w:r>
       <w:r>
         <w:t>risolto</w:t>
       </w:r>
       <w:r>
-        <w:t>,) Deferred (</w:t>
+        <w:t xml:space="preserve">,) </w:t>
+      </w:r>
+      <w:proofErr w:type="spellStart"/>
+      <w:r>
+        <w:t>Deferred</w:t>
+      </w:r>
+      <w:proofErr w:type="spellEnd"/>
+      <w:r>
+        <w:t xml:space="preserve"> (</w:t>
       </w:r>
       <w:r>
         <w:t>messo in attesa</w:t>
@@ -3246,6 +3509,7 @@
         <w:docPartUnique/>
       </w:docPartObj>
     </w:sdtPr>
+    <w:sdtEndPr/>
     <w:sdtContent>
       <w:p>
         <w:pPr>
@@ -3265,7 +3529,7 @@
           <w:rPr>
             <w:noProof/>
           </w:rPr>
-          <w:t>1</w:t>
+          <w:t>3</w:t>
         </w:r>
         <w:r>
           <w:rPr>
@@ -3459,8 +3723,20 @@
         <w:sz w:val="24"/>
         <w:szCs w:val="24"/>
       </w:rPr>
-      <w:t>- Prof.ssa F.Ferrucci</w:t>
+      <w:t xml:space="preserve">- Prof.ssa </w:t>
     </w:r>
+    <w:proofErr w:type="spellStart"/>
+    <w:proofErr w:type="gramStart"/>
+    <w:r>
+      <w:rPr>
+        <w:rFonts w:ascii="Century Gothic" w:eastAsia="Century Gothic" w:hAnsi="Century Gothic" w:cs="Century Gothic"/>
+        <w:sz w:val="24"/>
+        <w:szCs w:val="24"/>
+      </w:rPr>
+      <w:t>F.Ferrucci</w:t>
+    </w:r>
+    <w:proofErr w:type="spellEnd"/>
+    <w:proofErr w:type="gramEnd"/>
   </w:p>
   <w:p>
     <w:pPr>

</xml_diff>